<commit_message>
code and classification complete
</commit_message>
<xml_diff>
--- a/report.docx
+++ b/report.docx
@@ -2,9 +2,83 @@
 <file path=word/document.xml><?xml version="1.0" encoding="utf-8"?>
 <w:document xmlns:wpc="http://schemas.microsoft.com/office/word/2010/wordprocessingCanvas" xmlns:mo="http://schemas.microsoft.com/office/mac/office/2008/main" xmlns:mc="http://schemas.openxmlformats.org/markup-compatibility/2006" xmlns:mv="urn:schemas-microsoft-com:mac:vml" xmlns:o="urn:schemas-microsoft-com:office:office" xmlns:r="http://schemas.openxmlformats.org/officeDocument/2006/relationships" xmlns:m="http://schemas.openxmlformats.org/officeDocument/2006/math" xmlns:v="urn:schemas-microsoft-com:vml" xmlns:wp14="http://schemas.microsoft.com/office/word/2010/wordprocessingDrawing" xmlns:wp="http://schemas.openxmlformats.org/drawingml/2006/wordprocessingDrawing" xmlns:w10="urn:schemas-microsoft-com:office:word" xmlns:w="http://schemas.openxmlformats.org/wordprocessingml/2006/main" xmlns:w14="http://schemas.microsoft.com/office/word/2010/wordml" xmlns:w15="http://schemas.microsoft.com/office/word/2012/wordml" xmlns:wpg="http://schemas.microsoft.com/office/word/2010/wordprocessingGroup" xmlns:wpi="http://schemas.microsoft.com/office/word/2010/wordprocessingInk" xmlns:wne="http://schemas.microsoft.com/office/word/2006/wordml" xmlns:wps="http://schemas.microsoft.com/office/word/2010/wordprocessingShape" mc:Ignorable="w14 w15 wp14">
   <w:body>
+    <w:p/>
+    <w:p/>
+    <w:p/>
+    <w:p/>
+    <w:p/>
+    <w:p/>
+    <w:p/>
+    <w:p/>
+    <w:p/>
+    <w:p/>
+    <w:p/>
+    <w:p/>
+    <w:p/>
+    <w:p/>
+    <w:p/>
+    <w:p/>
+    <w:p>
+      <w:pPr>
+        <w:jc w:val="center"/>
+        <w:rPr>
+          <w:b/>
+        </w:rPr>
+      </w:pPr>
+      <w:r>
+        <w:rPr>
+          <w:b/>
+        </w:rPr>
+        <w:t>ASSIGNMENT-2 REPORT</w:t>
+      </w:r>
+    </w:p>
+    <w:p>
+      <w:pPr>
+        <w:jc w:val="center"/>
+        <w:rPr>
+          <w:b/>
+        </w:rPr>
+      </w:pPr>
+      <w:r>
+        <w:rPr>
+          <w:b/>
+        </w:rPr>
+        <w:t>DATA ANALYTICS FOR WELL-BEING</w:t>
+      </w:r>
+    </w:p>
+    <w:p>
+      <w:pPr>
+        <w:jc w:val="center"/>
+        <w:rPr>
+          <w:b/>
+        </w:rPr>
+      </w:pPr>
+      <w:r>
+        <w:rPr>
+          <w:b/>
+        </w:rPr>
+        <w:t>AKSHAY AGARWAL</w:t>
+      </w:r>
+    </w:p>
+    <w:p>
+      <w:pPr>
+        <w:jc w:val="center"/>
+      </w:pPr>
+      <w:r>
+        <w:rPr>
+          <w:b/>
+        </w:rPr>
+        <w:t>(903000875)</w:t>
+      </w:r>
+      <w:r>
+        <w:br w:type="page"/>
+      </w:r>
+    </w:p>
+    <w:p/>
     <w:tbl>
       <w:tblPr>
-        <w:tblW w:w="4320" w:type="dxa"/>
+        <w:tblpPr w:leftFromText="180" w:rightFromText="180" w:vertAnchor="page" w:horzAnchor="page" w:tblpX="1810" w:tblpY="1985"/>
+        <w:tblW w:w="9350" w:type="dxa"/>
         <w:tblLook w:val="04A0" w:firstRow="1" w:lastRow="0" w:firstColumn="1" w:lastColumn="0" w:noHBand="0" w:noVBand="1"/>
       </w:tblPr>
       <w:tblGrid>
@@ -21,7 +95,7 @@
         </w:trPr>
         <w:tc>
           <w:tcPr>
-            <w:tcW w:w="1584" w:type="dxa"/>
+            <w:tcW w:w="1559" w:type="dxa"/>
             <w:tcBorders>
               <w:top w:val="single" w:sz="4" w:space="0" w:color="auto"/>
               <w:left w:val="single" w:sz="4" w:space="0" w:color="auto"/>
@@ -59,7 +133,7 @@
         </w:tc>
         <w:tc>
           <w:tcPr>
-            <w:tcW w:w="1584" w:type="dxa"/>
+            <w:tcW w:w="1559" w:type="dxa"/>
             <w:tcBorders>
               <w:top w:val="single" w:sz="4" w:space="0" w:color="auto"/>
               <w:left w:val="nil"/>
@@ -97,7 +171,7 @@
         </w:tc>
         <w:tc>
           <w:tcPr>
-            <w:tcW w:w="1584" w:type="dxa"/>
+            <w:tcW w:w="1558" w:type="dxa"/>
             <w:tcBorders>
               <w:top w:val="single" w:sz="4" w:space="0" w:color="auto"/>
               <w:left w:val="nil"/>
@@ -135,7 +209,7 @@
         </w:tc>
         <w:tc>
           <w:tcPr>
-            <w:tcW w:w="1584" w:type="dxa"/>
+            <w:tcW w:w="1558" w:type="dxa"/>
             <w:tcBorders>
               <w:top w:val="single" w:sz="4" w:space="0" w:color="auto"/>
               <w:left w:val="nil"/>
@@ -173,7 +247,7 @@
         </w:tc>
         <w:tc>
           <w:tcPr>
-            <w:tcW w:w="1584" w:type="dxa"/>
+            <w:tcW w:w="1558" w:type="dxa"/>
             <w:tcBorders>
               <w:top w:val="single" w:sz="4" w:space="0" w:color="auto"/>
               <w:left w:val="nil"/>
@@ -211,7 +285,7 @@
         </w:tc>
         <w:tc>
           <w:tcPr>
-            <w:tcW w:w="1584" w:type="dxa"/>
+            <w:tcW w:w="1558" w:type="dxa"/>
             <w:tcBorders>
               <w:top w:val="single" w:sz="4" w:space="0" w:color="auto"/>
               <w:left w:val="nil"/>
@@ -254,7 +328,7 @@
         </w:trPr>
         <w:tc>
           <w:tcPr>
-            <w:tcW w:w="1584" w:type="dxa"/>
+            <w:tcW w:w="1559" w:type="dxa"/>
             <w:tcBorders>
               <w:top w:val="nil"/>
               <w:left w:val="single" w:sz="4" w:space="0" w:color="auto"/>
@@ -286,24 +360,13 @@
                 <w:sz w:val="16"/>
                 <w:szCs w:val="16"/>
               </w:rPr>
-              <w:t> </w:t>
-            </w:r>
-            <w:r>
-              <w:rPr>
-                <w:rFonts w:ascii="Calibri" w:eastAsia="Times New Roman" w:hAnsi="Calibri" w:cs="Times New Roman"/>
-                <w:b/>
-                <w:bCs/>
-                <w:color w:val="000000"/>
-                <w:sz w:val="16"/>
-                <w:szCs w:val="16"/>
-              </w:rPr>
-              <w:t>Naïve Bayes</w:t>
-            </w:r>
-          </w:p>
-        </w:tc>
-        <w:tc>
-          <w:tcPr>
-            <w:tcW w:w="1584" w:type="dxa"/>
+              <w:t> Naïve Bayes</w:t>
+            </w:r>
+          </w:p>
+        </w:tc>
+        <w:tc>
+          <w:tcPr>
+            <w:tcW w:w="1559" w:type="dxa"/>
             <w:tcBorders>
               <w:top w:val="nil"/>
               <w:left w:val="nil"/>
@@ -341,7 +404,7 @@
         </w:tc>
         <w:tc>
           <w:tcPr>
-            <w:tcW w:w="1584" w:type="dxa"/>
+            <w:tcW w:w="1558" w:type="dxa"/>
             <w:tcBorders>
               <w:top w:val="nil"/>
               <w:left w:val="nil"/>
@@ -376,7 +439,7 @@
         </w:tc>
         <w:tc>
           <w:tcPr>
-            <w:tcW w:w="1584" w:type="dxa"/>
+            <w:tcW w:w="1558" w:type="dxa"/>
             <w:tcBorders>
               <w:top w:val="nil"/>
               <w:left w:val="nil"/>
@@ -411,7 +474,7 @@
         </w:tc>
         <w:tc>
           <w:tcPr>
-            <w:tcW w:w="1584" w:type="dxa"/>
+            <w:tcW w:w="1558" w:type="dxa"/>
             <w:tcBorders>
               <w:top w:val="nil"/>
               <w:left w:val="nil"/>
@@ -446,7 +509,7 @@
         </w:tc>
         <w:tc>
           <w:tcPr>
-            <w:tcW w:w="1584" w:type="dxa"/>
+            <w:tcW w:w="1558" w:type="dxa"/>
             <w:tcBorders>
               <w:top w:val="nil"/>
               <w:left w:val="nil"/>
@@ -486,7 +549,7 @@
         </w:trPr>
         <w:tc>
           <w:tcPr>
-            <w:tcW w:w="1584" w:type="dxa"/>
+            <w:tcW w:w="1559" w:type="dxa"/>
             <w:tcBorders>
               <w:top w:val="nil"/>
               <w:left w:val="single" w:sz="4" w:space="0" w:color="auto"/>
@@ -509,11 +572,22 @@
                 <w:szCs w:val="16"/>
               </w:rPr>
             </w:pPr>
-          </w:p>
-        </w:tc>
-        <w:tc>
-          <w:tcPr>
-            <w:tcW w:w="1584" w:type="dxa"/>
+            <w:r>
+              <w:rPr>
+                <w:rFonts w:ascii="Calibri" w:eastAsia="Times New Roman" w:hAnsi="Calibri" w:cs="Times New Roman"/>
+                <w:b/>
+                <w:bCs/>
+                <w:color w:val="000000"/>
+                <w:sz w:val="16"/>
+                <w:szCs w:val="16"/>
+              </w:rPr>
+              <w:t>(Multinomial)</w:t>
+            </w:r>
+          </w:p>
+        </w:tc>
+        <w:tc>
+          <w:tcPr>
+            <w:tcW w:w="1559" w:type="dxa"/>
             <w:tcBorders>
               <w:top w:val="nil"/>
               <w:left w:val="nil"/>
@@ -551,7 +625,7 @@
         </w:tc>
         <w:tc>
           <w:tcPr>
-            <w:tcW w:w="1584" w:type="dxa"/>
+            <w:tcW w:w="1558" w:type="dxa"/>
             <w:tcBorders>
               <w:top w:val="nil"/>
               <w:left w:val="nil"/>
@@ -586,7 +660,7 @@
         </w:tc>
         <w:tc>
           <w:tcPr>
-            <w:tcW w:w="1584" w:type="dxa"/>
+            <w:tcW w:w="1558" w:type="dxa"/>
             <w:tcBorders>
               <w:top w:val="nil"/>
               <w:left w:val="nil"/>
@@ -621,7 +695,7 @@
         </w:tc>
         <w:tc>
           <w:tcPr>
-            <w:tcW w:w="1584" w:type="dxa"/>
+            <w:tcW w:w="1558" w:type="dxa"/>
             <w:tcBorders>
               <w:top w:val="nil"/>
               <w:left w:val="nil"/>
@@ -656,7 +730,7 @@
         </w:tc>
         <w:tc>
           <w:tcPr>
-            <w:tcW w:w="1584" w:type="dxa"/>
+            <w:tcW w:w="1558" w:type="dxa"/>
             <w:tcBorders>
               <w:top w:val="nil"/>
               <w:left w:val="nil"/>
@@ -696,7 +770,7 @@
         </w:trPr>
         <w:tc>
           <w:tcPr>
-            <w:tcW w:w="1584" w:type="dxa"/>
+            <w:tcW w:w="1559" w:type="dxa"/>
             <w:tcBorders>
               <w:top w:val="nil"/>
               <w:left w:val="single" w:sz="4" w:space="0" w:color="auto"/>
@@ -734,7 +808,7 @@
         </w:tc>
         <w:tc>
           <w:tcPr>
-            <w:tcW w:w="1584" w:type="dxa"/>
+            <w:tcW w:w="1559" w:type="dxa"/>
             <w:tcBorders>
               <w:top w:val="nil"/>
               <w:left w:val="nil"/>
@@ -772,7 +846,7 @@
         </w:tc>
         <w:tc>
           <w:tcPr>
-            <w:tcW w:w="1584" w:type="dxa"/>
+            <w:tcW w:w="1558" w:type="dxa"/>
             <w:tcBorders>
               <w:top w:val="nil"/>
               <w:left w:val="nil"/>
@@ -807,7 +881,7 @@
         </w:tc>
         <w:tc>
           <w:tcPr>
-            <w:tcW w:w="1584" w:type="dxa"/>
+            <w:tcW w:w="1558" w:type="dxa"/>
             <w:tcBorders>
               <w:top w:val="nil"/>
               <w:left w:val="nil"/>
@@ -842,7 +916,7 @@
         </w:tc>
         <w:tc>
           <w:tcPr>
-            <w:tcW w:w="1584" w:type="dxa"/>
+            <w:tcW w:w="1558" w:type="dxa"/>
             <w:tcBorders>
               <w:top w:val="nil"/>
               <w:left w:val="nil"/>
@@ -877,7 +951,7 @@
         </w:tc>
         <w:tc>
           <w:tcPr>
-            <w:tcW w:w="1584" w:type="dxa"/>
+            <w:tcW w:w="1558" w:type="dxa"/>
             <w:tcBorders>
               <w:top w:val="nil"/>
               <w:left w:val="nil"/>
@@ -917,7 +991,7 @@
         </w:trPr>
         <w:tc>
           <w:tcPr>
-            <w:tcW w:w="1584" w:type="dxa"/>
+            <w:tcW w:w="1559" w:type="dxa"/>
             <w:tcBorders>
               <w:top w:val="nil"/>
               <w:left w:val="single" w:sz="4" w:space="0" w:color="auto"/>
@@ -955,7 +1029,7 @@
         </w:tc>
         <w:tc>
           <w:tcPr>
-            <w:tcW w:w="1584" w:type="dxa"/>
+            <w:tcW w:w="1559" w:type="dxa"/>
             <w:tcBorders>
               <w:top w:val="nil"/>
               <w:left w:val="nil"/>
@@ -993,7 +1067,7 @@
         </w:tc>
         <w:tc>
           <w:tcPr>
-            <w:tcW w:w="1584" w:type="dxa"/>
+            <w:tcW w:w="1558" w:type="dxa"/>
             <w:tcBorders>
               <w:top w:val="nil"/>
               <w:left w:val="nil"/>
@@ -1028,7 +1102,7 @@
         </w:tc>
         <w:tc>
           <w:tcPr>
-            <w:tcW w:w="1584" w:type="dxa"/>
+            <w:tcW w:w="1558" w:type="dxa"/>
             <w:tcBorders>
               <w:top w:val="nil"/>
               <w:left w:val="nil"/>
@@ -1063,7 +1137,7 @@
         </w:tc>
         <w:tc>
           <w:tcPr>
-            <w:tcW w:w="1584" w:type="dxa"/>
+            <w:tcW w:w="1558" w:type="dxa"/>
             <w:tcBorders>
               <w:top w:val="nil"/>
               <w:left w:val="nil"/>
@@ -1098,7 +1172,7 @@
         </w:tc>
         <w:tc>
           <w:tcPr>
-            <w:tcW w:w="1584" w:type="dxa"/>
+            <w:tcW w:w="1558" w:type="dxa"/>
             <w:tcBorders>
               <w:top w:val="nil"/>
               <w:left w:val="nil"/>
@@ -1138,7 +1212,7 @@
         </w:trPr>
         <w:tc>
           <w:tcPr>
-            <w:tcW w:w="1584" w:type="dxa"/>
+            <w:tcW w:w="1559" w:type="dxa"/>
             <w:tcBorders>
               <w:top w:val="nil"/>
               <w:left w:val="single" w:sz="4" w:space="0" w:color="auto"/>
@@ -1170,24 +1244,13 @@
                 <w:sz w:val="16"/>
                 <w:szCs w:val="16"/>
               </w:rPr>
-              <w:t> </w:t>
-            </w:r>
-            <w:r>
-              <w:rPr>
-                <w:rFonts w:ascii="Calibri" w:eastAsia="Times New Roman" w:hAnsi="Calibri" w:cs="Times New Roman"/>
-                <w:b/>
-                <w:bCs/>
-                <w:color w:val="000000"/>
-                <w:sz w:val="16"/>
-                <w:szCs w:val="16"/>
-              </w:rPr>
-              <w:t>SVM</w:t>
-            </w:r>
-          </w:p>
-        </w:tc>
-        <w:tc>
-          <w:tcPr>
-            <w:tcW w:w="1584" w:type="dxa"/>
+              <w:t> SVM</w:t>
+            </w:r>
+          </w:p>
+        </w:tc>
+        <w:tc>
+          <w:tcPr>
+            <w:tcW w:w="1559" w:type="dxa"/>
             <w:tcBorders>
               <w:top w:val="nil"/>
               <w:left w:val="nil"/>
@@ -1225,7 +1288,7 @@
         </w:tc>
         <w:tc>
           <w:tcPr>
-            <w:tcW w:w="1584" w:type="dxa"/>
+            <w:tcW w:w="1558" w:type="dxa"/>
             <w:tcBorders>
               <w:top w:val="nil"/>
               <w:left w:val="nil"/>
@@ -1260,7 +1323,7 @@
         </w:tc>
         <w:tc>
           <w:tcPr>
-            <w:tcW w:w="1584" w:type="dxa"/>
+            <w:tcW w:w="1558" w:type="dxa"/>
             <w:tcBorders>
               <w:top w:val="nil"/>
               <w:left w:val="nil"/>
@@ -1295,7 +1358,7 @@
         </w:tc>
         <w:tc>
           <w:tcPr>
-            <w:tcW w:w="1584" w:type="dxa"/>
+            <w:tcW w:w="1558" w:type="dxa"/>
             <w:tcBorders>
               <w:top w:val="nil"/>
               <w:left w:val="nil"/>
@@ -1330,7 +1393,7 @@
         </w:tc>
         <w:tc>
           <w:tcPr>
-            <w:tcW w:w="1584" w:type="dxa"/>
+            <w:tcW w:w="1558" w:type="dxa"/>
             <w:tcBorders>
               <w:top w:val="nil"/>
               <w:left w:val="nil"/>
@@ -1370,7 +1433,7 @@
         </w:trPr>
         <w:tc>
           <w:tcPr>
-            <w:tcW w:w="1584" w:type="dxa"/>
+            <w:tcW w:w="1559" w:type="dxa"/>
             <w:tcBorders>
               <w:top w:val="nil"/>
               <w:left w:val="single" w:sz="4" w:space="0" w:color="auto"/>
@@ -1397,7 +1460,7 @@
         </w:tc>
         <w:tc>
           <w:tcPr>
-            <w:tcW w:w="1584" w:type="dxa"/>
+            <w:tcW w:w="1559" w:type="dxa"/>
             <w:tcBorders>
               <w:top w:val="nil"/>
               <w:left w:val="nil"/>
@@ -1435,7 +1498,7 @@
         </w:tc>
         <w:tc>
           <w:tcPr>
-            <w:tcW w:w="1584" w:type="dxa"/>
+            <w:tcW w:w="1558" w:type="dxa"/>
             <w:tcBorders>
               <w:top w:val="nil"/>
               <w:left w:val="nil"/>
@@ -1470,7 +1533,7 @@
         </w:tc>
         <w:tc>
           <w:tcPr>
-            <w:tcW w:w="1584" w:type="dxa"/>
+            <w:tcW w:w="1558" w:type="dxa"/>
             <w:tcBorders>
               <w:top w:val="nil"/>
               <w:left w:val="nil"/>
@@ -1505,7 +1568,7 @@
         </w:tc>
         <w:tc>
           <w:tcPr>
-            <w:tcW w:w="1584" w:type="dxa"/>
+            <w:tcW w:w="1558" w:type="dxa"/>
             <w:tcBorders>
               <w:top w:val="nil"/>
               <w:left w:val="nil"/>
@@ -1540,7 +1603,7 @@
         </w:tc>
         <w:tc>
           <w:tcPr>
-            <w:tcW w:w="1584" w:type="dxa"/>
+            <w:tcW w:w="1558" w:type="dxa"/>
             <w:tcBorders>
               <w:top w:val="nil"/>
               <w:left w:val="nil"/>
@@ -1580,7 +1643,7 @@
         </w:trPr>
         <w:tc>
           <w:tcPr>
-            <w:tcW w:w="1584" w:type="dxa"/>
+            <w:tcW w:w="1559" w:type="dxa"/>
             <w:tcBorders>
               <w:top w:val="nil"/>
               <w:left w:val="single" w:sz="4" w:space="0" w:color="auto"/>
@@ -1618,7 +1681,7 @@
         </w:tc>
         <w:tc>
           <w:tcPr>
-            <w:tcW w:w="1584" w:type="dxa"/>
+            <w:tcW w:w="1559" w:type="dxa"/>
             <w:tcBorders>
               <w:top w:val="nil"/>
               <w:left w:val="nil"/>
@@ -1656,7 +1719,7 @@
         </w:tc>
         <w:tc>
           <w:tcPr>
-            <w:tcW w:w="1584" w:type="dxa"/>
+            <w:tcW w:w="1558" w:type="dxa"/>
             <w:tcBorders>
               <w:top w:val="nil"/>
               <w:left w:val="nil"/>
@@ -1691,7 +1754,7 @@
         </w:tc>
         <w:tc>
           <w:tcPr>
-            <w:tcW w:w="1584" w:type="dxa"/>
+            <w:tcW w:w="1558" w:type="dxa"/>
             <w:tcBorders>
               <w:top w:val="nil"/>
               <w:left w:val="nil"/>
@@ -1726,7 +1789,7 @@
         </w:tc>
         <w:tc>
           <w:tcPr>
-            <w:tcW w:w="1584" w:type="dxa"/>
+            <w:tcW w:w="1558" w:type="dxa"/>
             <w:tcBorders>
               <w:top w:val="nil"/>
               <w:left w:val="nil"/>
@@ -1761,7 +1824,7 @@
         </w:tc>
         <w:tc>
           <w:tcPr>
-            <w:tcW w:w="1584" w:type="dxa"/>
+            <w:tcW w:w="1558" w:type="dxa"/>
             <w:tcBorders>
               <w:top w:val="nil"/>
               <w:left w:val="nil"/>
@@ -1801,7 +1864,7 @@
         </w:trPr>
         <w:tc>
           <w:tcPr>
-            <w:tcW w:w="1584" w:type="dxa"/>
+            <w:tcW w:w="1559" w:type="dxa"/>
             <w:tcBorders>
               <w:top w:val="nil"/>
               <w:left w:val="single" w:sz="4" w:space="0" w:color="auto"/>
@@ -1839,7 +1902,7 @@
         </w:tc>
         <w:tc>
           <w:tcPr>
-            <w:tcW w:w="1584" w:type="dxa"/>
+            <w:tcW w:w="1559" w:type="dxa"/>
             <w:tcBorders>
               <w:top w:val="nil"/>
               <w:left w:val="nil"/>
@@ -1877,7 +1940,7 @@
         </w:tc>
         <w:tc>
           <w:tcPr>
-            <w:tcW w:w="1584" w:type="dxa"/>
+            <w:tcW w:w="1558" w:type="dxa"/>
             <w:tcBorders>
               <w:top w:val="nil"/>
               <w:left w:val="nil"/>
@@ -1912,7 +1975,7 @@
         </w:tc>
         <w:tc>
           <w:tcPr>
-            <w:tcW w:w="1584" w:type="dxa"/>
+            <w:tcW w:w="1558" w:type="dxa"/>
             <w:tcBorders>
               <w:top w:val="nil"/>
               <w:left w:val="nil"/>
@@ -1947,7 +2010,7 @@
         </w:tc>
         <w:tc>
           <w:tcPr>
-            <w:tcW w:w="1584" w:type="dxa"/>
+            <w:tcW w:w="1558" w:type="dxa"/>
             <w:tcBorders>
               <w:top w:val="nil"/>
               <w:left w:val="nil"/>
@@ -1982,7 +2045,7 @@
         </w:tc>
         <w:tc>
           <w:tcPr>
-            <w:tcW w:w="1584" w:type="dxa"/>
+            <w:tcW w:w="1558" w:type="dxa"/>
             <w:tcBorders>
               <w:top w:val="nil"/>
               <w:left w:val="nil"/>
@@ -2022,7 +2085,7 @@
         </w:trPr>
         <w:tc>
           <w:tcPr>
-            <w:tcW w:w="1584" w:type="dxa"/>
+            <w:tcW w:w="1559" w:type="dxa"/>
             <w:tcBorders>
               <w:top w:val="nil"/>
               <w:left w:val="single" w:sz="4" w:space="0" w:color="auto"/>
@@ -2054,37 +2117,13 @@
                 <w:sz w:val="16"/>
                 <w:szCs w:val="16"/>
               </w:rPr>
-              <w:t> </w:t>
-            </w:r>
-            <w:proofErr w:type="spellStart"/>
-            <w:r>
-              <w:rPr>
-                <w:rFonts w:ascii="Calibri" w:eastAsia="Times New Roman" w:hAnsi="Calibri" w:cs="Times New Roman"/>
-                <w:b/>
-                <w:bCs/>
-                <w:color w:val="000000"/>
-                <w:sz w:val="16"/>
-                <w:szCs w:val="16"/>
-              </w:rPr>
-              <w:t>knn</w:t>
-            </w:r>
-            <w:proofErr w:type="spellEnd"/>
-            <w:r>
-              <w:rPr>
-                <w:rFonts w:ascii="Calibri" w:eastAsia="Times New Roman" w:hAnsi="Calibri" w:cs="Times New Roman"/>
-                <w:b/>
-                <w:bCs/>
-                <w:color w:val="000000"/>
-                <w:sz w:val="16"/>
-                <w:szCs w:val="16"/>
-              </w:rPr>
-              <w:t xml:space="preserve"> - 1</w:t>
-            </w:r>
-          </w:p>
-        </w:tc>
-        <w:tc>
-          <w:tcPr>
-            <w:tcW w:w="1584" w:type="dxa"/>
+              <w:t> knn - 1</w:t>
+            </w:r>
+          </w:p>
+        </w:tc>
+        <w:tc>
+          <w:tcPr>
+            <w:tcW w:w="1559" w:type="dxa"/>
             <w:tcBorders>
               <w:top w:val="nil"/>
               <w:left w:val="nil"/>
@@ -2122,7 +2161,7 @@
         </w:tc>
         <w:tc>
           <w:tcPr>
-            <w:tcW w:w="1584" w:type="dxa"/>
+            <w:tcW w:w="1558" w:type="dxa"/>
             <w:tcBorders>
               <w:top w:val="nil"/>
               <w:left w:val="nil"/>
@@ -2157,7 +2196,7 @@
         </w:tc>
         <w:tc>
           <w:tcPr>
-            <w:tcW w:w="1584" w:type="dxa"/>
+            <w:tcW w:w="1558" w:type="dxa"/>
             <w:tcBorders>
               <w:top w:val="nil"/>
               <w:left w:val="nil"/>
@@ -2192,7 +2231,7 @@
         </w:tc>
         <w:tc>
           <w:tcPr>
-            <w:tcW w:w="1584" w:type="dxa"/>
+            <w:tcW w:w="1558" w:type="dxa"/>
             <w:tcBorders>
               <w:top w:val="nil"/>
               <w:left w:val="nil"/>
@@ -2227,7 +2266,7 @@
         </w:tc>
         <w:tc>
           <w:tcPr>
-            <w:tcW w:w="1584" w:type="dxa"/>
+            <w:tcW w:w="1558" w:type="dxa"/>
             <w:tcBorders>
               <w:top w:val="nil"/>
               <w:left w:val="nil"/>
@@ -2267,7 +2306,7 @@
         </w:trPr>
         <w:tc>
           <w:tcPr>
-            <w:tcW w:w="1584" w:type="dxa"/>
+            <w:tcW w:w="1559" w:type="dxa"/>
             <w:tcBorders>
               <w:top w:val="nil"/>
               <w:left w:val="single" w:sz="4" w:space="0" w:color="auto"/>
@@ -2294,7 +2333,7 @@
         </w:tc>
         <w:tc>
           <w:tcPr>
-            <w:tcW w:w="1584" w:type="dxa"/>
+            <w:tcW w:w="1559" w:type="dxa"/>
             <w:tcBorders>
               <w:top w:val="nil"/>
               <w:left w:val="nil"/>
@@ -2332,7 +2371,7 @@
         </w:tc>
         <w:tc>
           <w:tcPr>
-            <w:tcW w:w="1584" w:type="dxa"/>
+            <w:tcW w:w="1558" w:type="dxa"/>
             <w:tcBorders>
               <w:top w:val="nil"/>
               <w:left w:val="nil"/>
@@ -2367,7 +2406,7 @@
         </w:tc>
         <w:tc>
           <w:tcPr>
-            <w:tcW w:w="1584" w:type="dxa"/>
+            <w:tcW w:w="1558" w:type="dxa"/>
             <w:tcBorders>
               <w:top w:val="nil"/>
               <w:left w:val="nil"/>
@@ -2402,7 +2441,7 @@
         </w:tc>
         <w:tc>
           <w:tcPr>
-            <w:tcW w:w="1584" w:type="dxa"/>
+            <w:tcW w:w="1558" w:type="dxa"/>
             <w:tcBorders>
               <w:top w:val="nil"/>
               <w:left w:val="nil"/>
@@ -2437,7 +2476,7 @@
         </w:tc>
         <w:tc>
           <w:tcPr>
-            <w:tcW w:w="1584" w:type="dxa"/>
+            <w:tcW w:w="1558" w:type="dxa"/>
             <w:tcBorders>
               <w:top w:val="nil"/>
               <w:left w:val="nil"/>
@@ -2477,7 +2516,7 @@
         </w:trPr>
         <w:tc>
           <w:tcPr>
-            <w:tcW w:w="1584" w:type="dxa"/>
+            <w:tcW w:w="1559" w:type="dxa"/>
             <w:tcBorders>
               <w:top w:val="nil"/>
               <w:left w:val="single" w:sz="4" w:space="0" w:color="auto"/>
@@ -2515,7 +2554,7 @@
         </w:tc>
         <w:tc>
           <w:tcPr>
-            <w:tcW w:w="1584" w:type="dxa"/>
+            <w:tcW w:w="1559" w:type="dxa"/>
             <w:tcBorders>
               <w:top w:val="nil"/>
               <w:left w:val="nil"/>
@@ -2553,7 +2592,7 @@
         </w:tc>
         <w:tc>
           <w:tcPr>
-            <w:tcW w:w="1584" w:type="dxa"/>
+            <w:tcW w:w="1558" w:type="dxa"/>
             <w:tcBorders>
               <w:top w:val="nil"/>
               <w:left w:val="nil"/>
@@ -2588,7 +2627,7 @@
         </w:tc>
         <w:tc>
           <w:tcPr>
-            <w:tcW w:w="1584" w:type="dxa"/>
+            <w:tcW w:w="1558" w:type="dxa"/>
             <w:tcBorders>
               <w:top w:val="nil"/>
               <w:left w:val="nil"/>
@@ -2623,7 +2662,7 @@
         </w:tc>
         <w:tc>
           <w:tcPr>
-            <w:tcW w:w="1584" w:type="dxa"/>
+            <w:tcW w:w="1558" w:type="dxa"/>
             <w:tcBorders>
               <w:top w:val="nil"/>
               <w:left w:val="nil"/>
@@ -2658,7 +2697,7 @@
         </w:tc>
         <w:tc>
           <w:tcPr>
-            <w:tcW w:w="1584" w:type="dxa"/>
+            <w:tcW w:w="1558" w:type="dxa"/>
             <w:tcBorders>
               <w:top w:val="nil"/>
               <w:left w:val="nil"/>
@@ -2698,7 +2737,7 @@
         </w:trPr>
         <w:tc>
           <w:tcPr>
-            <w:tcW w:w="1584" w:type="dxa"/>
+            <w:tcW w:w="1559" w:type="dxa"/>
             <w:tcBorders>
               <w:top w:val="nil"/>
               <w:left w:val="single" w:sz="4" w:space="0" w:color="auto"/>
@@ -2736,7 +2775,7 @@
         </w:tc>
         <w:tc>
           <w:tcPr>
-            <w:tcW w:w="1584" w:type="dxa"/>
+            <w:tcW w:w="1559" w:type="dxa"/>
             <w:tcBorders>
               <w:top w:val="nil"/>
               <w:left w:val="nil"/>
@@ -2774,7 +2813,7 @@
         </w:tc>
         <w:tc>
           <w:tcPr>
-            <w:tcW w:w="1584" w:type="dxa"/>
+            <w:tcW w:w="1558" w:type="dxa"/>
             <w:tcBorders>
               <w:top w:val="nil"/>
               <w:left w:val="nil"/>
@@ -2809,7 +2848,7 @@
         </w:tc>
         <w:tc>
           <w:tcPr>
-            <w:tcW w:w="1584" w:type="dxa"/>
+            <w:tcW w:w="1558" w:type="dxa"/>
             <w:tcBorders>
               <w:top w:val="nil"/>
               <w:left w:val="nil"/>
@@ -2844,7 +2883,7 @@
         </w:tc>
         <w:tc>
           <w:tcPr>
-            <w:tcW w:w="1584" w:type="dxa"/>
+            <w:tcW w:w="1558" w:type="dxa"/>
             <w:tcBorders>
               <w:top w:val="nil"/>
               <w:left w:val="nil"/>
@@ -2879,7 +2918,7 @@
         </w:tc>
         <w:tc>
           <w:tcPr>
-            <w:tcW w:w="1584" w:type="dxa"/>
+            <w:tcW w:w="1558" w:type="dxa"/>
             <w:tcBorders>
               <w:top w:val="nil"/>
               <w:left w:val="nil"/>
@@ -2919,7 +2958,7 @@
         </w:trPr>
         <w:tc>
           <w:tcPr>
-            <w:tcW w:w="1584" w:type="dxa"/>
+            <w:tcW w:w="1559" w:type="dxa"/>
             <w:tcBorders>
               <w:top w:val="nil"/>
               <w:left w:val="single" w:sz="4" w:space="0" w:color="auto"/>
@@ -2951,37 +2990,13 @@
                 <w:sz w:val="16"/>
                 <w:szCs w:val="16"/>
               </w:rPr>
-              <w:t> </w:t>
-            </w:r>
-            <w:proofErr w:type="spellStart"/>
-            <w:r>
-              <w:rPr>
-                <w:rFonts w:ascii="Calibri" w:eastAsia="Times New Roman" w:hAnsi="Calibri" w:cs="Times New Roman"/>
-                <w:b/>
-                <w:bCs/>
-                <w:color w:val="000000"/>
-                <w:sz w:val="16"/>
-                <w:szCs w:val="16"/>
-              </w:rPr>
-              <w:t>knn</w:t>
-            </w:r>
-            <w:proofErr w:type="spellEnd"/>
-            <w:r>
-              <w:rPr>
-                <w:rFonts w:ascii="Calibri" w:eastAsia="Times New Roman" w:hAnsi="Calibri" w:cs="Times New Roman"/>
-                <w:b/>
-                <w:bCs/>
-                <w:color w:val="000000"/>
-                <w:sz w:val="16"/>
-                <w:szCs w:val="16"/>
-              </w:rPr>
-              <w:t xml:space="preserve"> - 10</w:t>
-            </w:r>
-          </w:p>
-        </w:tc>
-        <w:tc>
-          <w:tcPr>
-            <w:tcW w:w="1584" w:type="dxa"/>
+              <w:t> knn - 10</w:t>
+            </w:r>
+          </w:p>
+        </w:tc>
+        <w:tc>
+          <w:tcPr>
+            <w:tcW w:w="1559" w:type="dxa"/>
             <w:tcBorders>
               <w:top w:val="nil"/>
               <w:left w:val="nil"/>
@@ -3019,7 +3034,7 @@
         </w:tc>
         <w:tc>
           <w:tcPr>
-            <w:tcW w:w="1584" w:type="dxa"/>
+            <w:tcW w:w="1558" w:type="dxa"/>
             <w:tcBorders>
               <w:top w:val="nil"/>
               <w:left w:val="nil"/>
@@ -3054,7 +3069,7 @@
         </w:tc>
         <w:tc>
           <w:tcPr>
-            <w:tcW w:w="1584" w:type="dxa"/>
+            <w:tcW w:w="1558" w:type="dxa"/>
             <w:tcBorders>
               <w:top w:val="nil"/>
               <w:left w:val="nil"/>
@@ -3089,7 +3104,7 @@
         </w:tc>
         <w:tc>
           <w:tcPr>
-            <w:tcW w:w="1584" w:type="dxa"/>
+            <w:tcW w:w="1558" w:type="dxa"/>
             <w:tcBorders>
               <w:top w:val="nil"/>
               <w:left w:val="nil"/>
@@ -3124,7 +3139,7 @@
         </w:tc>
         <w:tc>
           <w:tcPr>
-            <w:tcW w:w="1584" w:type="dxa"/>
+            <w:tcW w:w="1558" w:type="dxa"/>
             <w:tcBorders>
               <w:top w:val="nil"/>
               <w:left w:val="nil"/>
@@ -3164,7 +3179,7 @@
         </w:trPr>
         <w:tc>
           <w:tcPr>
-            <w:tcW w:w="1584" w:type="dxa"/>
+            <w:tcW w:w="1559" w:type="dxa"/>
             <w:tcBorders>
               <w:top w:val="nil"/>
               <w:left w:val="single" w:sz="4" w:space="0" w:color="auto"/>
@@ -3191,7 +3206,7 @@
         </w:tc>
         <w:tc>
           <w:tcPr>
-            <w:tcW w:w="1584" w:type="dxa"/>
+            <w:tcW w:w="1559" w:type="dxa"/>
             <w:tcBorders>
               <w:top w:val="nil"/>
               <w:left w:val="nil"/>
@@ -3229,7 +3244,7 @@
         </w:tc>
         <w:tc>
           <w:tcPr>
-            <w:tcW w:w="1584" w:type="dxa"/>
+            <w:tcW w:w="1558" w:type="dxa"/>
             <w:tcBorders>
               <w:top w:val="nil"/>
               <w:left w:val="nil"/>
@@ -3264,7 +3279,7 @@
         </w:tc>
         <w:tc>
           <w:tcPr>
-            <w:tcW w:w="1584" w:type="dxa"/>
+            <w:tcW w:w="1558" w:type="dxa"/>
             <w:tcBorders>
               <w:top w:val="nil"/>
               <w:left w:val="nil"/>
@@ -3299,7 +3314,7 @@
         </w:tc>
         <w:tc>
           <w:tcPr>
-            <w:tcW w:w="1584" w:type="dxa"/>
+            <w:tcW w:w="1558" w:type="dxa"/>
             <w:tcBorders>
               <w:top w:val="nil"/>
               <w:left w:val="nil"/>
@@ -3334,7 +3349,7 @@
         </w:tc>
         <w:tc>
           <w:tcPr>
-            <w:tcW w:w="1584" w:type="dxa"/>
+            <w:tcW w:w="1558" w:type="dxa"/>
             <w:tcBorders>
               <w:top w:val="nil"/>
               <w:left w:val="nil"/>
@@ -3374,7 +3389,7 @@
         </w:trPr>
         <w:tc>
           <w:tcPr>
-            <w:tcW w:w="1584" w:type="dxa"/>
+            <w:tcW w:w="1559" w:type="dxa"/>
             <w:tcBorders>
               <w:top w:val="nil"/>
               <w:left w:val="single" w:sz="4" w:space="0" w:color="auto"/>
@@ -3412,7 +3427,7 @@
         </w:tc>
         <w:tc>
           <w:tcPr>
-            <w:tcW w:w="1584" w:type="dxa"/>
+            <w:tcW w:w="1559" w:type="dxa"/>
             <w:tcBorders>
               <w:top w:val="nil"/>
               <w:left w:val="nil"/>
@@ -3450,7 +3465,7 @@
         </w:tc>
         <w:tc>
           <w:tcPr>
-            <w:tcW w:w="1584" w:type="dxa"/>
+            <w:tcW w:w="1558" w:type="dxa"/>
             <w:tcBorders>
               <w:top w:val="nil"/>
               <w:left w:val="nil"/>
@@ -3485,7 +3500,7 @@
         </w:tc>
         <w:tc>
           <w:tcPr>
-            <w:tcW w:w="1584" w:type="dxa"/>
+            <w:tcW w:w="1558" w:type="dxa"/>
             <w:tcBorders>
               <w:top w:val="nil"/>
               <w:left w:val="nil"/>
@@ -3520,7 +3535,7 @@
         </w:tc>
         <w:tc>
           <w:tcPr>
-            <w:tcW w:w="1584" w:type="dxa"/>
+            <w:tcW w:w="1558" w:type="dxa"/>
             <w:tcBorders>
               <w:top w:val="nil"/>
               <w:left w:val="nil"/>
@@ -3555,7 +3570,7 @@
         </w:tc>
         <w:tc>
           <w:tcPr>
-            <w:tcW w:w="1584" w:type="dxa"/>
+            <w:tcW w:w="1558" w:type="dxa"/>
             <w:tcBorders>
               <w:top w:val="nil"/>
               <w:left w:val="nil"/>
@@ -3595,7 +3610,7 @@
         </w:trPr>
         <w:tc>
           <w:tcPr>
-            <w:tcW w:w="1584" w:type="dxa"/>
+            <w:tcW w:w="1559" w:type="dxa"/>
             <w:tcBorders>
               <w:top w:val="nil"/>
               <w:left w:val="single" w:sz="4" w:space="0" w:color="auto"/>
@@ -3633,7 +3648,7 @@
         </w:tc>
         <w:tc>
           <w:tcPr>
-            <w:tcW w:w="1584" w:type="dxa"/>
+            <w:tcW w:w="1559" w:type="dxa"/>
             <w:tcBorders>
               <w:top w:val="nil"/>
               <w:left w:val="nil"/>
@@ -3671,7 +3686,7 @@
         </w:tc>
         <w:tc>
           <w:tcPr>
-            <w:tcW w:w="1584" w:type="dxa"/>
+            <w:tcW w:w="1558" w:type="dxa"/>
             <w:tcBorders>
               <w:top w:val="nil"/>
               <w:left w:val="nil"/>
@@ -3706,7 +3721,7 @@
         </w:tc>
         <w:tc>
           <w:tcPr>
-            <w:tcW w:w="1584" w:type="dxa"/>
+            <w:tcW w:w="1558" w:type="dxa"/>
             <w:tcBorders>
               <w:top w:val="nil"/>
               <w:left w:val="nil"/>
@@ -3741,7 +3756,7 @@
         </w:tc>
         <w:tc>
           <w:tcPr>
-            <w:tcW w:w="1584" w:type="dxa"/>
+            <w:tcW w:w="1558" w:type="dxa"/>
             <w:tcBorders>
               <w:top w:val="nil"/>
               <w:left w:val="nil"/>
@@ -3776,7 +3791,7 @@
         </w:tc>
         <w:tc>
           <w:tcPr>
-            <w:tcW w:w="1584" w:type="dxa"/>
+            <w:tcW w:w="1558" w:type="dxa"/>
             <w:tcBorders>
               <w:top w:val="nil"/>
               <w:left w:val="nil"/>
@@ -3816,7 +3831,7 @@
         </w:trPr>
         <w:tc>
           <w:tcPr>
-            <w:tcW w:w="1584" w:type="dxa"/>
+            <w:tcW w:w="1559" w:type="dxa"/>
             <w:tcBorders>
               <w:top w:val="nil"/>
               <w:left w:val="single" w:sz="4" w:space="0" w:color="auto"/>
@@ -3848,37 +3863,13 @@
                 <w:sz w:val="16"/>
                 <w:szCs w:val="16"/>
               </w:rPr>
-              <w:t> </w:t>
-            </w:r>
-            <w:proofErr w:type="spellStart"/>
-            <w:r>
-              <w:rPr>
-                <w:rFonts w:ascii="Calibri" w:eastAsia="Times New Roman" w:hAnsi="Calibri" w:cs="Times New Roman"/>
-                <w:b/>
-                <w:bCs/>
-                <w:color w:val="000000"/>
-                <w:sz w:val="16"/>
-                <w:szCs w:val="16"/>
-              </w:rPr>
-              <w:t>knn</w:t>
-            </w:r>
-            <w:proofErr w:type="spellEnd"/>
-            <w:r>
-              <w:rPr>
-                <w:rFonts w:ascii="Calibri" w:eastAsia="Times New Roman" w:hAnsi="Calibri" w:cs="Times New Roman"/>
-                <w:b/>
-                <w:bCs/>
-                <w:color w:val="000000"/>
-                <w:sz w:val="16"/>
-                <w:szCs w:val="16"/>
-              </w:rPr>
-              <w:t xml:space="preserve"> - 100</w:t>
-            </w:r>
-          </w:p>
-        </w:tc>
-        <w:tc>
-          <w:tcPr>
-            <w:tcW w:w="1584" w:type="dxa"/>
+              <w:t> knn - 100</w:t>
+            </w:r>
+          </w:p>
+        </w:tc>
+        <w:tc>
+          <w:tcPr>
+            <w:tcW w:w="1559" w:type="dxa"/>
             <w:tcBorders>
               <w:top w:val="nil"/>
               <w:left w:val="nil"/>
@@ -3916,7 +3907,7 @@
         </w:tc>
         <w:tc>
           <w:tcPr>
-            <w:tcW w:w="1584" w:type="dxa"/>
+            <w:tcW w:w="1558" w:type="dxa"/>
             <w:tcBorders>
               <w:top w:val="nil"/>
               <w:left w:val="nil"/>
@@ -3951,7 +3942,7 @@
         </w:tc>
         <w:tc>
           <w:tcPr>
-            <w:tcW w:w="1584" w:type="dxa"/>
+            <w:tcW w:w="1558" w:type="dxa"/>
             <w:tcBorders>
               <w:top w:val="nil"/>
               <w:left w:val="nil"/>
@@ -3986,7 +3977,7 @@
         </w:tc>
         <w:tc>
           <w:tcPr>
-            <w:tcW w:w="1584" w:type="dxa"/>
+            <w:tcW w:w="1558" w:type="dxa"/>
             <w:tcBorders>
               <w:top w:val="nil"/>
               <w:left w:val="nil"/>
@@ -4021,7 +4012,7 @@
         </w:tc>
         <w:tc>
           <w:tcPr>
-            <w:tcW w:w="1584" w:type="dxa"/>
+            <w:tcW w:w="1558" w:type="dxa"/>
             <w:tcBorders>
               <w:top w:val="nil"/>
               <w:left w:val="nil"/>
@@ -4061,7 +4052,7 @@
         </w:trPr>
         <w:tc>
           <w:tcPr>
-            <w:tcW w:w="1584" w:type="dxa"/>
+            <w:tcW w:w="1559" w:type="dxa"/>
             <w:tcBorders>
               <w:top w:val="nil"/>
               <w:left w:val="single" w:sz="4" w:space="0" w:color="auto"/>
@@ -4088,7 +4079,7 @@
         </w:tc>
         <w:tc>
           <w:tcPr>
-            <w:tcW w:w="1584" w:type="dxa"/>
+            <w:tcW w:w="1559" w:type="dxa"/>
             <w:tcBorders>
               <w:top w:val="nil"/>
               <w:left w:val="nil"/>
@@ -4126,7 +4117,7 @@
         </w:tc>
         <w:tc>
           <w:tcPr>
-            <w:tcW w:w="1584" w:type="dxa"/>
+            <w:tcW w:w="1558" w:type="dxa"/>
             <w:tcBorders>
               <w:top w:val="nil"/>
               <w:left w:val="nil"/>
@@ -4161,7 +4152,7 @@
         </w:tc>
         <w:tc>
           <w:tcPr>
-            <w:tcW w:w="1584" w:type="dxa"/>
+            <w:tcW w:w="1558" w:type="dxa"/>
             <w:tcBorders>
               <w:top w:val="nil"/>
               <w:left w:val="nil"/>
@@ -4196,7 +4187,7 @@
         </w:tc>
         <w:tc>
           <w:tcPr>
-            <w:tcW w:w="1584" w:type="dxa"/>
+            <w:tcW w:w="1558" w:type="dxa"/>
             <w:tcBorders>
               <w:top w:val="nil"/>
               <w:left w:val="nil"/>
@@ -4231,7 +4222,7 @@
         </w:tc>
         <w:tc>
           <w:tcPr>
-            <w:tcW w:w="1584" w:type="dxa"/>
+            <w:tcW w:w="1558" w:type="dxa"/>
             <w:tcBorders>
               <w:top w:val="nil"/>
               <w:left w:val="nil"/>
@@ -4271,7 +4262,7 @@
         </w:trPr>
         <w:tc>
           <w:tcPr>
-            <w:tcW w:w="1584" w:type="dxa"/>
+            <w:tcW w:w="1559" w:type="dxa"/>
             <w:tcBorders>
               <w:top w:val="nil"/>
               <w:left w:val="single" w:sz="4" w:space="0" w:color="auto"/>
@@ -4309,7 +4300,7 @@
         </w:tc>
         <w:tc>
           <w:tcPr>
-            <w:tcW w:w="1584" w:type="dxa"/>
+            <w:tcW w:w="1559" w:type="dxa"/>
             <w:tcBorders>
               <w:top w:val="nil"/>
               <w:left w:val="nil"/>
@@ -4347,7 +4338,7 @@
         </w:tc>
         <w:tc>
           <w:tcPr>
-            <w:tcW w:w="1584" w:type="dxa"/>
+            <w:tcW w:w="1558" w:type="dxa"/>
             <w:tcBorders>
               <w:top w:val="nil"/>
               <w:left w:val="nil"/>
@@ -4382,7 +4373,7 @@
         </w:tc>
         <w:tc>
           <w:tcPr>
-            <w:tcW w:w="1584" w:type="dxa"/>
+            <w:tcW w:w="1558" w:type="dxa"/>
             <w:tcBorders>
               <w:top w:val="nil"/>
               <w:left w:val="nil"/>
@@ -4417,7 +4408,7 @@
         </w:tc>
         <w:tc>
           <w:tcPr>
-            <w:tcW w:w="1584" w:type="dxa"/>
+            <w:tcW w:w="1558" w:type="dxa"/>
             <w:tcBorders>
               <w:top w:val="nil"/>
               <w:left w:val="nil"/>
@@ -4452,7 +4443,7 @@
         </w:tc>
         <w:tc>
           <w:tcPr>
-            <w:tcW w:w="1584" w:type="dxa"/>
+            <w:tcW w:w="1558" w:type="dxa"/>
             <w:tcBorders>
               <w:top w:val="nil"/>
               <w:left w:val="nil"/>
@@ -4492,7 +4483,7 @@
         </w:trPr>
         <w:tc>
           <w:tcPr>
-            <w:tcW w:w="1584" w:type="dxa"/>
+            <w:tcW w:w="1559" w:type="dxa"/>
             <w:tcBorders>
               <w:top w:val="nil"/>
               <w:left w:val="single" w:sz="4" w:space="0" w:color="auto"/>
@@ -4530,7 +4521,7 @@
         </w:tc>
         <w:tc>
           <w:tcPr>
-            <w:tcW w:w="1584" w:type="dxa"/>
+            <w:tcW w:w="1559" w:type="dxa"/>
             <w:tcBorders>
               <w:top w:val="nil"/>
               <w:left w:val="nil"/>
@@ -4568,7 +4559,7 @@
         </w:tc>
         <w:tc>
           <w:tcPr>
-            <w:tcW w:w="1584" w:type="dxa"/>
+            <w:tcW w:w="1558" w:type="dxa"/>
             <w:tcBorders>
               <w:top w:val="nil"/>
               <w:left w:val="nil"/>
@@ -4603,7 +4594,7 @@
         </w:tc>
         <w:tc>
           <w:tcPr>
-            <w:tcW w:w="1584" w:type="dxa"/>
+            <w:tcW w:w="1558" w:type="dxa"/>
             <w:tcBorders>
               <w:top w:val="nil"/>
               <w:left w:val="nil"/>
@@ -4638,7 +4629,7 @@
         </w:tc>
         <w:tc>
           <w:tcPr>
-            <w:tcW w:w="1584" w:type="dxa"/>
+            <w:tcW w:w="1558" w:type="dxa"/>
             <w:tcBorders>
               <w:top w:val="nil"/>
               <w:left w:val="nil"/>
@@ -4673,7 +4664,7 @@
         </w:tc>
         <w:tc>
           <w:tcPr>
-            <w:tcW w:w="1584" w:type="dxa"/>
+            <w:tcW w:w="1558" w:type="dxa"/>
             <w:tcBorders>
               <w:top w:val="nil"/>
               <w:left w:val="nil"/>
@@ -4713,7 +4704,7 @@
         </w:trPr>
         <w:tc>
           <w:tcPr>
-            <w:tcW w:w="1584" w:type="dxa"/>
+            <w:tcW w:w="1559" w:type="dxa"/>
             <w:tcBorders>
               <w:top w:val="single" w:sz="4" w:space="0" w:color="auto"/>
               <w:left w:val="single" w:sz="4" w:space="0" w:color="auto"/>
@@ -4745,37 +4736,13 @@
                 <w:sz w:val="16"/>
                 <w:szCs w:val="16"/>
               </w:rPr>
-              <w:t> </w:t>
-            </w:r>
-            <w:proofErr w:type="spellStart"/>
-            <w:r>
-              <w:rPr>
-                <w:rFonts w:ascii="Calibri" w:eastAsia="Times New Roman" w:hAnsi="Calibri" w:cs="Times New Roman"/>
-                <w:b/>
-                <w:bCs/>
-                <w:color w:val="000000"/>
-                <w:sz w:val="16"/>
-                <w:szCs w:val="16"/>
-              </w:rPr>
-              <w:t>knn</w:t>
-            </w:r>
-            <w:proofErr w:type="spellEnd"/>
-            <w:r>
-              <w:rPr>
-                <w:rFonts w:ascii="Calibri" w:eastAsia="Times New Roman" w:hAnsi="Calibri" w:cs="Times New Roman"/>
-                <w:b/>
-                <w:bCs/>
-                <w:color w:val="000000"/>
-                <w:sz w:val="16"/>
-                <w:szCs w:val="16"/>
-              </w:rPr>
-              <w:t xml:space="preserve"> - 1000</w:t>
-            </w:r>
-          </w:p>
-        </w:tc>
-        <w:tc>
-          <w:tcPr>
-            <w:tcW w:w="1584" w:type="dxa"/>
+              <w:t> knn - 1000</w:t>
+            </w:r>
+          </w:p>
+        </w:tc>
+        <w:tc>
+          <w:tcPr>
+            <w:tcW w:w="1559" w:type="dxa"/>
             <w:tcBorders>
               <w:top w:val="single" w:sz="4" w:space="0" w:color="auto"/>
               <w:left w:val="single" w:sz="6" w:space="0" w:color="auto"/>
@@ -4813,7 +4780,7 @@
         </w:tc>
         <w:tc>
           <w:tcPr>
-            <w:tcW w:w="1584" w:type="dxa"/>
+            <w:tcW w:w="1558" w:type="dxa"/>
             <w:tcBorders>
               <w:top w:val="single" w:sz="4" w:space="0" w:color="auto"/>
               <w:left w:val="single" w:sz="6" w:space="0" w:color="auto"/>
@@ -4848,7 +4815,7 @@
         </w:tc>
         <w:tc>
           <w:tcPr>
-            <w:tcW w:w="1584" w:type="dxa"/>
+            <w:tcW w:w="1558" w:type="dxa"/>
             <w:tcBorders>
               <w:top w:val="single" w:sz="4" w:space="0" w:color="auto"/>
               <w:left w:val="single" w:sz="6" w:space="0" w:color="auto"/>
@@ -4883,7 +4850,7 @@
         </w:tc>
         <w:tc>
           <w:tcPr>
-            <w:tcW w:w="1584" w:type="dxa"/>
+            <w:tcW w:w="1558" w:type="dxa"/>
             <w:tcBorders>
               <w:top w:val="single" w:sz="4" w:space="0" w:color="auto"/>
               <w:left w:val="single" w:sz="6" w:space="0" w:color="auto"/>
@@ -4918,7 +4885,7 @@
         </w:tc>
         <w:tc>
           <w:tcPr>
-            <w:tcW w:w="1584" w:type="dxa"/>
+            <w:tcW w:w="1558" w:type="dxa"/>
             <w:tcBorders>
               <w:top w:val="single" w:sz="4" w:space="0" w:color="auto"/>
               <w:left w:val="single" w:sz="6" w:space="0" w:color="auto"/>
@@ -4951,8 +4918,6 @@
             </w:r>
           </w:p>
         </w:tc>
-        <w:bookmarkStart w:id="0" w:name="_GoBack"/>
-        <w:bookmarkEnd w:id="0"/>
       </w:tr>
       <w:tr>
         <w:trPr>
@@ -4960,7 +4925,7 @@
         </w:trPr>
         <w:tc>
           <w:tcPr>
-            <w:tcW w:w="1584" w:type="dxa"/>
+            <w:tcW w:w="1559" w:type="dxa"/>
             <w:tcBorders>
               <w:top w:val="single" w:sz="6" w:space="0" w:color="auto"/>
               <w:left w:val="single" w:sz="4" w:space="0" w:color="auto"/>
@@ -4987,7 +4952,7 @@
         </w:tc>
         <w:tc>
           <w:tcPr>
-            <w:tcW w:w="1584" w:type="dxa"/>
+            <w:tcW w:w="1559" w:type="dxa"/>
             <w:tcBorders>
               <w:top w:val="single" w:sz="6" w:space="0" w:color="auto"/>
               <w:left w:val="single" w:sz="6" w:space="0" w:color="auto"/>
@@ -5025,7 +4990,7 @@
         </w:tc>
         <w:tc>
           <w:tcPr>
-            <w:tcW w:w="1584" w:type="dxa"/>
+            <w:tcW w:w="1558" w:type="dxa"/>
             <w:tcBorders>
               <w:top w:val="single" w:sz="6" w:space="0" w:color="auto"/>
               <w:left w:val="single" w:sz="6" w:space="0" w:color="auto"/>
@@ -5060,7 +5025,7 @@
         </w:tc>
         <w:tc>
           <w:tcPr>
-            <w:tcW w:w="1584" w:type="dxa"/>
+            <w:tcW w:w="1558" w:type="dxa"/>
             <w:tcBorders>
               <w:top w:val="single" w:sz="6" w:space="0" w:color="auto"/>
               <w:left w:val="single" w:sz="6" w:space="0" w:color="auto"/>
@@ -5095,7 +5060,7 @@
         </w:tc>
         <w:tc>
           <w:tcPr>
-            <w:tcW w:w="1584" w:type="dxa"/>
+            <w:tcW w:w="1558" w:type="dxa"/>
             <w:tcBorders>
               <w:top w:val="single" w:sz="6" w:space="0" w:color="auto"/>
               <w:left w:val="single" w:sz="6" w:space="0" w:color="auto"/>
@@ -5130,7 +5095,7 @@
         </w:tc>
         <w:tc>
           <w:tcPr>
-            <w:tcW w:w="1584" w:type="dxa"/>
+            <w:tcW w:w="1558" w:type="dxa"/>
             <w:tcBorders>
               <w:top w:val="single" w:sz="6" w:space="0" w:color="auto"/>
               <w:left w:val="single" w:sz="6" w:space="0" w:color="auto"/>
@@ -5170,7 +5135,7 @@
         </w:trPr>
         <w:tc>
           <w:tcPr>
-            <w:tcW w:w="1584" w:type="dxa"/>
+            <w:tcW w:w="1559" w:type="dxa"/>
             <w:tcBorders>
               <w:top w:val="single" w:sz="6" w:space="0" w:color="auto"/>
               <w:left w:val="single" w:sz="4" w:space="0" w:color="auto"/>
@@ -5208,7 +5173,7 @@
         </w:tc>
         <w:tc>
           <w:tcPr>
-            <w:tcW w:w="1584" w:type="dxa"/>
+            <w:tcW w:w="1559" w:type="dxa"/>
             <w:tcBorders>
               <w:top w:val="single" w:sz="6" w:space="0" w:color="auto"/>
               <w:left w:val="single" w:sz="6" w:space="0" w:color="auto"/>
@@ -5246,7 +5211,7 @@
         </w:tc>
         <w:tc>
           <w:tcPr>
-            <w:tcW w:w="1584" w:type="dxa"/>
+            <w:tcW w:w="1558" w:type="dxa"/>
             <w:tcBorders>
               <w:top w:val="single" w:sz="6" w:space="0" w:color="auto"/>
               <w:left w:val="single" w:sz="6" w:space="0" w:color="auto"/>
@@ -5281,7 +5246,7 @@
         </w:tc>
         <w:tc>
           <w:tcPr>
-            <w:tcW w:w="1584" w:type="dxa"/>
+            <w:tcW w:w="1558" w:type="dxa"/>
             <w:tcBorders>
               <w:top w:val="single" w:sz="6" w:space="0" w:color="auto"/>
               <w:left w:val="single" w:sz="6" w:space="0" w:color="auto"/>
@@ -5316,7 +5281,7 @@
         </w:tc>
         <w:tc>
           <w:tcPr>
-            <w:tcW w:w="1584" w:type="dxa"/>
+            <w:tcW w:w="1558" w:type="dxa"/>
             <w:tcBorders>
               <w:top w:val="single" w:sz="6" w:space="0" w:color="auto"/>
               <w:left w:val="single" w:sz="6" w:space="0" w:color="auto"/>
@@ -5351,7 +5316,7 @@
         </w:tc>
         <w:tc>
           <w:tcPr>
-            <w:tcW w:w="1584" w:type="dxa"/>
+            <w:tcW w:w="1558" w:type="dxa"/>
             <w:tcBorders>
               <w:top w:val="single" w:sz="6" w:space="0" w:color="auto"/>
               <w:left w:val="single" w:sz="6" w:space="0" w:color="auto"/>
@@ -5391,7 +5356,7 @@
         </w:trPr>
         <w:tc>
           <w:tcPr>
-            <w:tcW w:w="1584" w:type="dxa"/>
+            <w:tcW w:w="1559" w:type="dxa"/>
             <w:tcBorders>
               <w:top w:val="single" w:sz="6" w:space="0" w:color="auto"/>
               <w:left w:val="single" w:sz="4" w:space="0" w:color="auto"/>
@@ -5429,7 +5394,7 @@
         </w:tc>
         <w:tc>
           <w:tcPr>
-            <w:tcW w:w="1584" w:type="dxa"/>
+            <w:tcW w:w="1559" w:type="dxa"/>
             <w:tcBorders>
               <w:top w:val="single" w:sz="6" w:space="0" w:color="auto"/>
               <w:left w:val="single" w:sz="6" w:space="0" w:color="auto"/>
@@ -5467,7 +5432,7 @@
         </w:tc>
         <w:tc>
           <w:tcPr>
-            <w:tcW w:w="1584" w:type="dxa"/>
+            <w:tcW w:w="1558" w:type="dxa"/>
             <w:tcBorders>
               <w:top w:val="single" w:sz="6" w:space="0" w:color="auto"/>
               <w:left w:val="single" w:sz="6" w:space="0" w:color="auto"/>
@@ -5502,7 +5467,7 @@
         </w:tc>
         <w:tc>
           <w:tcPr>
-            <w:tcW w:w="1584" w:type="dxa"/>
+            <w:tcW w:w="1558" w:type="dxa"/>
             <w:tcBorders>
               <w:top w:val="single" w:sz="6" w:space="0" w:color="auto"/>
               <w:left w:val="single" w:sz="6" w:space="0" w:color="auto"/>
@@ -5537,7 +5502,7 @@
         </w:tc>
         <w:tc>
           <w:tcPr>
-            <w:tcW w:w="1584" w:type="dxa"/>
+            <w:tcW w:w="1558" w:type="dxa"/>
             <w:tcBorders>
               <w:top w:val="single" w:sz="6" w:space="0" w:color="auto"/>
               <w:left w:val="single" w:sz="6" w:space="0" w:color="auto"/>
@@ -5572,7 +5537,7 @@
         </w:tc>
         <w:tc>
           <w:tcPr>
-            <w:tcW w:w="1584" w:type="dxa"/>
+            <w:tcW w:w="1558" w:type="dxa"/>
             <w:tcBorders>
               <w:top w:val="single" w:sz="6" w:space="0" w:color="auto"/>
               <w:left w:val="single" w:sz="6" w:space="0" w:color="auto"/>
@@ -5607,7 +5572,27 @@
         </w:tc>
       </w:tr>
     </w:tbl>
-    <w:p/>
+    <w:p>
+      <w:r>
+        <w:br w:type="page"/>
+      </w:r>
+      <w:bookmarkStart w:id="0" w:name="_GoBack"/>
+      <w:bookmarkEnd w:id="0"/>
+    </w:p>
+    <w:p>
+      <w:r>
+        <w:t>Discussion:</w:t>
+      </w:r>
+    </w:p>
+    <w:p>
+      <w:pPr>
+        <w:pStyle w:val="ListParagraph"/>
+        <w:numPr>
+          <w:ilvl w:val="0"/>
+          <w:numId w:val="1"/>
+        </w:numPr>
+      </w:pPr>
+    </w:p>
     <w:sectPr>
       <w:pgSz w:w="12240" w:h="15840"/>
       <w:pgMar w:top="1440" w:right="1440" w:bottom="1440" w:left="1440" w:header="720" w:footer="720" w:gutter="0"/>
@@ -5616,6 +5601,103 @@
     </w:sectPr>
   </w:body>
 </w:document>
+</file>
+
+<file path=word/numbering.xml><?xml version="1.0" encoding="utf-8"?>
+<w:numbering xmlns:wpc="http://schemas.microsoft.com/office/word/2010/wordprocessingCanvas" xmlns:mo="http://schemas.microsoft.com/office/mac/office/2008/main" xmlns:mc="http://schemas.openxmlformats.org/markup-compatibility/2006" xmlns:mv="urn:schemas-microsoft-com:mac:vml" xmlns:o="urn:schemas-microsoft-com:office:office" xmlns:r="http://schemas.openxmlformats.org/officeDocument/2006/relationships" xmlns:m="http://schemas.openxmlformats.org/officeDocument/2006/math" xmlns:v="urn:schemas-microsoft-com:vml" xmlns:wp14="http://schemas.microsoft.com/office/word/2010/wordprocessingDrawing" xmlns:wp="http://schemas.openxmlformats.org/drawingml/2006/wordprocessingDrawing" xmlns:w10="urn:schemas-microsoft-com:office:word" xmlns:w="http://schemas.openxmlformats.org/wordprocessingml/2006/main" xmlns:w14="http://schemas.microsoft.com/office/word/2010/wordml" xmlns:w15="http://schemas.microsoft.com/office/word/2012/wordml" xmlns:wpg="http://schemas.microsoft.com/office/word/2010/wordprocessingGroup" xmlns:wpi="http://schemas.microsoft.com/office/word/2010/wordprocessingInk" xmlns:wne="http://schemas.microsoft.com/office/word/2006/wordml" xmlns:wps="http://schemas.microsoft.com/office/word/2010/wordprocessingShape" mc:Ignorable="w14 w15 wp14">
+  <w:abstractNum w:abstractNumId="0">
+    <w:nsid w:val="6E5A3852"/>
+    <w:multiLevelType w:val="hybridMultilevel"/>
+    <w:tmpl w:val="53A08336"/>
+    <w:lvl w:ilvl="0" w:tplc="0409000F">
+      <w:start w:val="1"/>
+      <w:numFmt w:val="decimal"/>
+      <w:lvlText w:val="%1."/>
+      <w:lvlJc w:val="left"/>
+      <w:pPr>
+        <w:ind w:left="720" w:hanging="360"/>
+      </w:pPr>
+      <w:rPr>
+        <w:rFonts w:hint="default"/>
+      </w:rPr>
+    </w:lvl>
+    <w:lvl w:ilvl="1" w:tplc="04090019" w:tentative="1">
+      <w:start w:val="1"/>
+      <w:numFmt w:val="lowerLetter"/>
+      <w:lvlText w:val="%2."/>
+      <w:lvlJc w:val="left"/>
+      <w:pPr>
+        <w:ind w:left="1440" w:hanging="360"/>
+      </w:pPr>
+    </w:lvl>
+    <w:lvl w:ilvl="2" w:tplc="0409001B" w:tentative="1">
+      <w:start w:val="1"/>
+      <w:numFmt w:val="lowerRoman"/>
+      <w:lvlText w:val="%3."/>
+      <w:lvlJc w:val="right"/>
+      <w:pPr>
+        <w:ind w:left="2160" w:hanging="180"/>
+      </w:pPr>
+    </w:lvl>
+    <w:lvl w:ilvl="3" w:tplc="0409000F" w:tentative="1">
+      <w:start w:val="1"/>
+      <w:numFmt w:val="decimal"/>
+      <w:lvlText w:val="%4."/>
+      <w:lvlJc w:val="left"/>
+      <w:pPr>
+        <w:ind w:left="2880" w:hanging="360"/>
+      </w:pPr>
+    </w:lvl>
+    <w:lvl w:ilvl="4" w:tplc="04090019" w:tentative="1">
+      <w:start w:val="1"/>
+      <w:numFmt w:val="lowerLetter"/>
+      <w:lvlText w:val="%5."/>
+      <w:lvlJc w:val="left"/>
+      <w:pPr>
+        <w:ind w:left="3600" w:hanging="360"/>
+      </w:pPr>
+    </w:lvl>
+    <w:lvl w:ilvl="5" w:tplc="0409001B" w:tentative="1">
+      <w:start w:val="1"/>
+      <w:numFmt w:val="lowerRoman"/>
+      <w:lvlText w:val="%6."/>
+      <w:lvlJc w:val="right"/>
+      <w:pPr>
+        <w:ind w:left="4320" w:hanging="180"/>
+      </w:pPr>
+    </w:lvl>
+    <w:lvl w:ilvl="6" w:tplc="0409000F" w:tentative="1">
+      <w:start w:val="1"/>
+      <w:numFmt w:val="decimal"/>
+      <w:lvlText w:val="%7."/>
+      <w:lvlJc w:val="left"/>
+      <w:pPr>
+        <w:ind w:left="5040" w:hanging="360"/>
+      </w:pPr>
+    </w:lvl>
+    <w:lvl w:ilvl="7" w:tplc="04090019" w:tentative="1">
+      <w:start w:val="1"/>
+      <w:numFmt w:val="lowerLetter"/>
+      <w:lvlText w:val="%8."/>
+      <w:lvlJc w:val="left"/>
+      <w:pPr>
+        <w:ind w:left="5760" w:hanging="360"/>
+      </w:pPr>
+    </w:lvl>
+    <w:lvl w:ilvl="8" w:tplc="0409001B" w:tentative="1">
+      <w:start w:val="1"/>
+      <w:numFmt w:val="lowerRoman"/>
+      <w:lvlText w:val="%9."/>
+      <w:lvlJc w:val="right"/>
+      <w:pPr>
+        <w:ind w:left="6480" w:hanging="180"/>
+      </w:pPr>
+    </w:lvl>
+  </w:abstractNum>
+  <w:num w:numId="1">
+    <w:abstractNumId w:val="0"/>
+  </w:num>
+</w:numbering>
 </file>
 
 <file path=word/styles.xml><?xml version="1.0" encoding="utf-8"?>
@@ -6044,6 +6126,17 @@
     <w:semiHidden/>
     <w:unhideWhenUsed/>
   </w:style>
+  <w:style w:type="paragraph" w:styleId="ListParagraph">
+    <w:name w:val="List Paragraph"/>
+    <w:basedOn w:val="Normal"/>
+    <w:uiPriority w:val="34"/>
+    <w:qFormat/>
+    <w:rsid w:val="004E0518"/>
+    <w:pPr>
+      <w:ind w:left="720"/>
+      <w:contextualSpacing/>
+    </w:pPr>
+  </w:style>
 </w:styles>
 </file>
 

</xml_diff>